<commit_message>
resolução da issue 35 closed #35
</commit_message>
<xml_diff>
--- a/Requisitos/Casos De Uso - Especificação a nível de sistema/CSU02_Consultar Estabelecimentos.docx
+++ b/Requisitos/Casos De Uso - Especificação a nível de sistema/CSU02_Consultar Estabelecimentos.docx
@@ -696,17 +696,16 @@
                 <w:rFonts w:ascii="Arial" w:cs="Arial" w:eastAsia="Arial" w:hAnsi="Arial"/>
                 <w:sz w:val="28"/>
                 <w:szCs w:val="28"/>
-                <w:u w:val="none"/>
-              </w:rPr>
-            </w:pPr>
-            <w:r>
-              <w:rPr>
-                <w:rFonts w:ascii="Arial" w:cs="Arial" w:eastAsia="Arial" w:hAnsi="Arial"/>
-                <w:sz w:val="28"/>
-                <w:szCs w:val="28"/>
-                <w:rtl w:val="0"/>
-              </w:rPr>
-              <w:t xml:space="preserve">“Produtos”: Ver </w:t>
+              </w:rPr>
+            </w:pPr>
+            <w:r>
+              <w:rPr>
+                <w:rFonts w:ascii="Arial" w:cs="Arial" w:eastAsia="Arial" w:hAnsi="Arial"/>
+                <w:sz w:val="28"/>
+                <w:szCs w:val="28"/>
+                <w:rtl w:val="0"/>
+              </w:rPr>
+              <w:t xml:space="preserve">“Petshops”: Ver </w:t>
             </w:r>
             <w:r>
               <w:rPr>
@@ -738,7 +737,6 @@
                 <w:rFonts w:ascii="Arial" w:cs="Arial" w:eastAsia="Arial" w:hAnsi="Arial"/>
                 <w:sz w:val="28"/>
                 <w:szCs w:val="28"/>
-                <w:u w:val="none"/>
               </w:rPr>
             </w:pPr>
             <w:r>
@@ -1299,7 +1297,7 @@
                 <w:szCs w:val="28"/>
               </w:rPr>
             </w:pPr>
-            <w:bookmarkStart w:colFirst="0" w:colLast="0" w:name="_heading=h.dgzbfv9k6ofi" w:id="0"/>
+            <w:bookmarkStart w:colFirst="0" w:colLast="0" w:name="_o9iieo2kllj5" w:id="0"/>
             <w:bookmarkEnd w:id="0"/>
             <w:r>
               <w:rPr>
@@ -1333,7 +1331,6 @@
                 <w:rFonts w:ascii="Arial" w:cs="Arial" w:eastAsia="Arial" w:hAnsi="Arial"/>
                 <w:sz w:val="28"/>
                 <w:szCs w:val="28"/>
-                <w:u w:val="none"/>
               </w:rPr>
             </w:pPr>
             <w:r>
@@ -1363,6 +1360,11 @@
                 <w:rtl w:val="0"/>
               </w:rPr>
               <w:t xml:space="preserve">).</w:t>
+            </w:r>
+            <w:r>
+              <w:rPr>
+                <w:rtl w:val="0"/>
+              </w:rPr>
             </w:r>
           </w:p>
         </w:tc>
@@ -1391,7 +1393,7 @@
                 <w:szCs w:val="28"/>
               </w:rPr>
             </w:pPr>
-            <w:bookmarkStart w:colFirst="0" w:colLast="0" w:name="_heading=h.ed2bkw30uwiz" w:id="1"/>
+            <w:bookmarkStart w:colFirst="0" w:colLast="0" w:name="_mdkwxz9sf3q3" w:id="1"/>
             <w:bookmarkEnd w:id="1"/>
             <w:r>
               <w:rPr>
@@ -1427,8 +1429,6 @@
                 <w:rFonts w:ascii="Arial" w:cs="Arial" w:eastAsia="Arial" w:hAnsi="Arial"/>
               </w:rPr>
             </w:pPr>
-            <w:bookmarkStart w:colFirst="0" w:colLast="0" w:name="_heading=h.ed2bkw30uwiz" w:id="1"/>
-            <w:bookmarkEnd w:id="1"/>
             <w:r>
               <w:rPr>
                 <w:rFonts w:ascii="Arial" w:cs="Arial" w:eastAsia="Arial" w:hAnsi="Arial"/>
@@ -1454,8 +1454,6 @@
                 <w:rFonts w:ascii="Arial" w:cs="Arial" w:eastAsia="Arial" w:hAnsi="Arial"/>
               </w:rPr>
             </w:pPr>
-            <w:bookmarkStart w:colFirst="0" w:colLast="0" w:name="_heading=h.ed2bkw30uwiz" w:id="1"/>
-            <w:bookmarkEnd w:id="1"/>
             <w:r>
               <w:rPr>
                 <w:rFonts w:ascii="Arial" w:cs="Arial" w:eastAsia="Arial" w:hAnsi="Arial"/>
@@ -1482,7 +1480,7 @@
                 <w:b w:val="1"/>
               </w:rPr>
             </w:pPr>
-            <w:bookmarkStart w:colFirst="0" w:colLast="0" w:name="_heading=h.p8fy7x8yv5bu" w:id="2"/>
+            <w:bookmarkStart w:colFirst="0" w:colLast="0" w:name="_95kcdyy7ftc9" w:id="2"/>
             <w:bookmarkEnd w:id="2"/>
             <w:r>
               <w:rPr>
@@ -1948,7 +1946,7 @@
                 <w:szCs w:val="28"/>
               </w:rPr>
             </w:pPr>
-            <w:bookmarkStart w:colFirst="0" w:colLast="0" w:name="_heading=h.fg75uslawr95" w:id="3"/>
+            <w:bookmarkStart w:colFirst="0" w:colLast="0" w:name="_6bkwpbbc54fe" w:id="3"/>
             <w:bookmarkEnd w:id="3"/>
             <w:r>
               <w:rPr>
@@ -1982,7 +1980,6 @@
                 <w:rFonts w:ascii="Arial" w:cs="Arial" w:eastAsia="Arial" w:hAnsi="Arial"/>
                 <w:sz w:val="28"/>
                 <w:szCs w:val="28"/>
-                <w:u w:val="none"/>
               </w:rPr>
             </w:pPr>
             <w:r>
@@ -2012,6 +2009,11 @@
                 <w:rtl w:val="0"/>
               </w:rPr>
               <w:t xml:space="preserve">).</w:t>
+            </w:r>
+            <w:r>
+              <w:rPr>
+                <w:rtl w:val="0"/>
+              </w:rPr>
             </w:r>
           </w:p>
           <w:p>
@@ -2025,7 +2027,6 @@
                 <w:rFonts w:ascii="Arial" w:cs="Arial" w:eastAsia="Arial" w:hAnsi="Arial"/>
                 <w:sz w:val="28"/>
                 <w:szCs w:val="28"/>
-                <w:u w:val="none"/>
               </w:rPr>
             </w:pPr>
             <w:r>
@@ -2036,6 +2037,11 @@
                 <w:rtl w:val="0"/>
               </w:rPr>
               <w:t xml:space="preserve">Ator pressiona botão “Petshops”.</w:t>
+            </w:r>
+            <w:r>
+              <w:rPr>
+                <w:rtl w:val="0"/>
+              </w:rPr>
             </w:r>
           </w:p>
           <w:p>
@@ -2049,7 +2055,6 @@
                 <w:rFonts w:ascii="Arial" w:cs="Arial" w:eastAsia="Arial" w:hAnsi="Arial"/>
                 <w:sz w:val="28"/>
                 <w:szCs w:val="28"/>
-                <w:u w:val="none"/>
               </w:rPr>
             </w:pPr>
             <w:r>
@@ -2079,6 +2084,11 @@
                 <w:rtl w:val="0"/>
               </w:rPr>
               <w:t xml:space="preserve">).</w:t>
+            </w:r>
+            <w:r>
+              <w:rPr>
+                <w:rtl w:val="0"/>
+              </w:rPr>
             </w:r>
           </w:p>
         </w:tc>
@@ -2107,7 +2117,7 @@
                 <w:szCs w:val="28"/>
               </w:rPr>
             </w:pPr>
-            <w:bookmarkStart w:colFirst="0" w:colLast="0" w:name="_heading=h.rafop6tedviu" w:id="4"/>
+            <w:bookmarkStart w:colFirst="0" w:colLast="0" w:name="_7z7krqqp1mn3" w:id="4"/>
             <w:bookmarkEnd w:id="4"/>
             <w:r>
               <w:rPr>
@@ -2140,65 +2150,11 @@
               <w:jc w:val="left"/>
               <w:rPr>
                 <w:rFonts w:ascii="Arial" w:cs="Arial" w:eastAsia="Arial" w:hAnsi="Arial"/>
-              </w:rPr>
-            </w:pPr>
-            <w:bookmarkStart w:colFirst="0" w:colLast="0" w:name="_heading=h.ed2bkw30uwiz" w:id="1"/>
-            <w:bookmarkEnd w:id="1"/>
-            <w:r>
-              <w:rPr>
-                <w:rFonts w:ascii="Arial" w:cs="Arial" w:eastAsia="Arial" w:hAnsi="Arial"/>
-                <w:b w:val="1"/>
-                <w:rtl w:val="0"/>
-              </w:rPr>
-              <w:t xml:space="preserve">Linha 1</w:t>
-            </w:r>
-            <w:r>
-              <w:rPr>
-                <w:rFonts w:ascii="Arial" w:cs="Arial" w:eastAsia="Arial" w:hAnsi="Arial"/>
-                <w:rtl w:val="0"/>
-              </w:rPr>
-              <w:t xml:space="preserve">. Caso ocorra uma falha ao recuperar os dados das clínicas, o sistema deve exibir uma mensagem de erro e oferecer a opção de recarregar a página.</w:t>
-              <w:br w:type="textWrapping"/>
-            </w:r>
-          </w:p>
-          <w:p>
-            <w:pPr>
-              <w:pStyle w:val="Heading2"/>
-              <w:jc w:val="left"/>
-              <w:rPr>
-                <w:rFonts w:ascii="Arial" w:cs="Arial" w:eastAsia="Arial" w:hAnsi="Arial"/>
-              </w:rPr>
-            </w:pPr>
-            <w:bookmarkStart w:colFirst="0" w:colLast="0" w:name="_heading=h.i7igk6x9i9l1" w:id="5"/>
+                <w:b w:val="1"/>
+              </w:rPr>
+            </w:pPr>
+            <w:bookmarkStart w:colFirst="0" w:colLast="0" w:name="_870zzyrf7twg" w:id="5"/>
             <w:bookmarkEnd w:id="5"/>
-            <w:r>
-              <w:rPr>
-                <w:rFonts w:ascii="Arial" w:cs="Arial" w:eastAsia="Arial" w:hAnsi="Arial"/>
-                <w:b w:val="1"/>
-                <w:rtl w:val="0"/>
-              </w:rPr>
-              <w:t xml:space="preserve">Linha 1.</w:t>
-            </w:r>
-            <w:r>
-              <w:rPr>
-                <w:rFonts w:ascii="Arial" w:cs="Arial" w:eastAsia="Arial" w:hAnsi="Arial"/>
-                <w:rtl w:val="0"/>
-              </w:rPr>
-              <w:t xml:space="preserve"> Se não houver clínicas cadastradas, o sistema deve exibir uma mensagem informando que não há estabelecimentos disponíveis.</w:t>
-              <w:br w:type="textWrapping"/>
-            </w:r>
-          </w:p>
-          <w:p>
-            <w:pPr>
-              <w:pStyle w:val="Heading2"/>
-              <w:jc w:val="left"/>
-              <w:rPr>
-                <w:rFonts w:ascii="Arial" w:cs="Arial" w:eastAsia="Arial" w:hAnsi="Arial"/>
-                <w:b w:val="1"/>
-              </w:rPr>
-            </w:pPr>
-            <w:bookmarkStart w:colFirst="0" w:colLast="0" w:name="_heading=h.ndzpk2c36kiw" w:id="6"/>
-            <w:bookmarkEnd w:id="6"/>
             <w:r>
               <w:rPr>
                 <w:rFonts w:ascii="Arial" w:cs="Arial" w:eastAsia="Arial" w:hAnsi="Arial"/>
@@ -3317,7 +3273,7 @@
       <w:rPr>
         <w:sz w:val="24"/>
         <w:szCs w:val="24"/>
-        <w:lang w:val="pt-BR"/>
+        <w:lang w:val="pt_BR"/>
       </w:rPr>
     </w:rPrDefault>
     <w:pPrDefault>
@@ -3328,7 +3284,7 @@
     <w:name w:val="normal"/>
   </w:style>
   <w:style w:type="table" w:styleId="TableNormal" w:default="1">
-    <w:name w:val="Table Normal"/>
+    <w:name w:val="TableNormal"/>
   </w:style>
   <w:style w:type="paragraph" w:styleId="Heading1">
     <w:name w:val="heading 1"/>
@@ -3437,190 +3393,6 @@
       <w:sz w:val="72"/>
       <w:szCs w:val="72"/>
     </w:rPr>
-  </w:style>
-  <w:style w:type="paragraph" w:styleId="Normal" w:default="1">
-    <w:name w:val="normal"/>
-  </w:style>
-  <w:style w:type="table" w:styleId="TableNormal" w:default="1">
-    <w:name w:val="Table Normal"/>
-  </w:style>
-  <w:style w:type="paragraph" w:styleId="Heading1">
-    <w:name w:val="heading 1"/>
-    <w:basedOn w:val="Normal"/>
-    <w:next w:val="Normal"/>
-    <w:pPr>
-      <w:keepNext w:val="1"/>
-      <w:ind w:left="0" w:firstLine="0"/>
-    </w:pPr>
-    <w:rPr>
-      <w:b w:val="1"/>
-      <w:sz w:val="28"/>
-      <w:szCs w:val="28"/>
-    </w:rPr>
-  </w:style>
-  <w:style w:type="paragraph" w:styleId="Heading2">
-    <w:name w:val="heading 2"/>
-    <w:basedOn w:val="Normal"/>
-    <w:next w:val="Normal"/>
-    <w:pPr>
-      <w:keepNext w:val="1"/>
-      <w:ind w:left="0" w:firstLine="0"/>
-      <w:jc w:val="center"/>
-    </w:pPr>
-    <w:rPr>
-      <w:sz w:val="28"/>
-      <w:szCs w:val="28"/>
-    </w:rPr>
-  </w:style>
-  <w:style w:type="paragraph" w:styleId="Heading3">
-    <w:name w:val="heading 3"/>
-    <w:basedOn w:val="Normal"/>
-    <w:next w:val="Normal"/>
-    <w:pPr>
-      <w:keepNext w:val="1"/>
-      <w:keepLines w:val="1"/>
-      <w:pageBreakBefore w:val="0"/>
-      <w:spacing w:after="80" w:before="280" w:lineRule="auto"/>
-    </w:pPr>
-    <w:rPr>
-      <w:b w:val="1"/>
-      <w:sz w:val="28"/>
-      <w:szCs w:val="28"/>
-    </w:rPr>
-  </w:style>
-  <w:style w:type="paragraph" w:styleId="Heading4">
-    <w:name w:val="heading 4"/>
-    <w:basedOn w:val="Normal"/>
-    <w:next w:val="Normal"/>
-    <w:pPr>
-      <w:keepNext w:val="1"/>
-      <w:keepLines w:val="1"/>
-      <w:pageBreakBefore w:val="0"/>
-      <w:spacing w:after="40" w:before="240" w:lineRule="auto"/>
-    </w:pPr>
-    <w:rPr>
-      <w:b w:val="1"/>
-      <w:sz w:val="24"/>
-      <w:szCs w:val="24"/>
-    </w:rPr>
-  </w:style>
-  <w:style w:type="paragraph" w:styleId="Heading5">
-    <w:name w:val="heading 5"/>
-    <w:basedOn w:val="Normal"/>
-    <w:next w:val="Normal"/>
-    <w:pPr>
-      <w:keepNext w:val="1"/>
-      <w:keepLines w:val="1"/>
-      <w:pageBreakBefore w:val="0"/>
-      <w:spacing w:after="40" w:before="220" w:lineRule="auto"/>
-    </w:pPr>
-    <w:rPr>
-      <w:b w:val="1"/>
-      <w:sz w:val="22"/>
-      <w:szCs w:val="22"/>
-    </w:rPr>
-  </w:style>
-  <w:style w:type="paragraph" w:styleId="Heading6">
-    <w:name w:val="heading 6"/>
-    <w:basedOn w:val="Normal"/>
-    <w:next w:val="Normal"/>
-    <w:pPr>
-      <w:keepNext w:val="1"/>
-      <w:keepLines w:val="1"/>
-      <w:pageBreakBefore w:val="0"/>
-      <w:spacing w:after="40" w:before="200" w:lineRule="auto"/>
-    </w:pPr>
-    <w:rPr>
-      <w:b w:val="1"/>
-      <w:sz w:val="20"/>
-      <w:szCs w:val="20"/>
-    </w:rPr>
-  </w:style>
-  <w:style w:type="paragraph" w:styleId="Title">
-    <w:name w:val="Title"/>
-    <w:basedOn w:val="Normal"/>
-    <w:next w:val="Normal"/>
-    <w:pPr>
-      <w:keepNext w:val="1"/>
-      <w:keepLines w:val="1"/>
-      <w:pageBreakBefore w:val="0"/>
-      <w:spacing w:after="120" w:before="480" w:lineRule="auto"/>
-    </w:pPr>
-    <w:rPr>
-      <w:b w:val="1"/>
-      <w:sz w:val="72"/>
-      <w:szCs w:val="72"/>
-    </w:rPr>
-  </w:style>
-  <w:style w:type="paragraph" w:styleId="Subtitle">
-    <w:name w:val="Subtitle"/>
-    <w:basedOn w:val="Normal"/>
-    <w:next w:val="Normal"/>
-    <w:pPr>
-      <w:keepNext w:val="1"/>
-      <w:keepLines w:val="1"/>
-      <w:pageBreakBefore w:val="0"/>
-      <w:spacing w:after="80" w:before="360" w:lineRule="auto"/>
-    </w:pPr>
-    <w:rPr>
-      <w:rFonts w:ascii="Georgia" w:cs="Georgia" w:eastAsia="Georgia" w:hAnsi="Georgia"/>
-      <w:i w:val="1"/>
-      <w:color w:val="666666"/>
-      <w:sz w:val="48"/>
-      <w:szCs w:val="48"/>
-    </w:rPr>
-  </w:style>
-  <w:style w:type="table" w:styleId="Table1">
-    <w:basedOn w:val="TableNormal"/>
-    <w:tblPr>
-      <w:tblStyleRowBandSize w:val="1"/>
-      <w:tblStyleColBandSize w:val="1"/>
-      <w:tblCellMar>
-        <w:top w:w="0.0" w:type="dxa"/>
-        <w:left w:w="65.0" w:type="dxa"/>
-        <w:bottom w:w="0.0" w:type="dxa"/>
-        <w:right w:w="70.0" w:type="dxa"/>
-      </w:tblCellMar>
-    </w:tblPr>
-  </w:style>
-  <w:style w:type="table" w:styleId="Table2">
-    <w:basedOn w:val="TableNormal"/>
-    <w:tblPr>
-      <w:tblStyleRowBandSize w:val="1"/>
-      <w:tblStyleColBandSize w:val="1"/>
-      <w:tblCellMar>
-        <w:top w:w="0.0" w:type="dxa"/>
-        <w:left w:w="65.0" w:type="dxa"/>
-        <w:bottom w:w="0.0" w:type="dxa"/>
-        <w:right w:w="70.0" w:type="dxa"/>
-      </w:tblCellMar>
-    </w:tblPr>
-  </w:style>
-  <w:style w:type="table" w:styleId="Table3">
-    <w:basedOn w:val="TableNormal"/>
-    <w:tblPr>
-      <w:tblStyleRowBandSize w:val="1"/>
-      <w:tblStyleColBandSize w:val="1"/>
-      <w:tblCellMar>
-        <w:top w:w="0.0" w:type="dxa"/>
-        <w:left w:w="65.0" w:type="dxa"/>
-        <w:bottom w:w="0.0" w:type="dxa"/>
-        <w:right w:w="70.0" w:type="dxa"/>
-      </w:tblCellMar>
-    </w:tblPr>
-  </w:style>
-  <w:style w:type="table" w:styleId="Table4">
-    <w:basedOn w:val="TableNormal"/>
-    <w:tblPr>
-      <w:tblStyleRowBandSize w:val="1"/>
-      <w:tblStyleColBandSize w:val="1"/>
-      <w:tblCellMar>
-        <w:top w:w="0.0" w:type="dxa"/>
-        <w:left w:w="103.0" w:type="dxa"/>
-        <w:bottom w:w="0.0" w:type="dxa"/>
-        <w:right w:w="108.0" w:type="dxa"/>
-      </w:tblCellMar>
-    </w:tblPr>
   </w:style>
   <w:style w:type="paragraph" w:styleId="Subtitle">
     <w:name w:val="Subtitle"/>
@@ -4013,19 +3785,4 @@
   </a:objectDefaults>
   <a:extraClrSchemeLst/>
 </a:theme>
-</file>
-
-<file path=customXML/item1.xml><?xml version="1.0" encoding="utf-8"?>
-<go:gDocsCustomXmlDataStorage xmlns:go="http://customooxmlschemas.google.com/" xmlns:r="http://schemas.openxmlformats.org/officeDocument/2006/relationships" uri="GoogleDocsCustomDataVersion2">
-  <go:docsCustomData xmlns:go="http://customooxmlschemas.google.com/" roundtripDataSignature="AMtx7mjGlBH0Da1jgLRg9KOBBz0F7Z5X6g==">CgMxLjAyDmguZGd6YmZ2OWs2b2ZpMg5oLmVkMmJrdzMwdXdpejIOaC5lZDJia3czMHV3aXoyDmguZWQyYmt3MzB1d2l6Mg5oLnA4Znk3eDh5djVidTIOaC5mZzc1dXNsYXdyOTUyDmgucmFmb3A2dGVkdml1Mg5oLmVkMmJrdzMwdXdpejIOaC5pN2lnazZ4OWk5bDEyDmgubmR6cGsyYzM2a2l3OAByITFpT3U5RGRkMVBJeHVtYW40MnpiS19tdDJ3eUpIMmVzMA==</go:docsCustomData>
-</go:gDocsCustomXmlDataStorage>
-</file>
-
-<file path=customXML/itemProps1.xml><?xml version="1.0" encoding="utf-8"?>
-<ds:datastoreItem xmlns:ds="http://schemas.openxmlformats.org/officeDocument/2006/customXml" ds:itemID="{11111111-1234-1234-1234-123412341234}">
-  <ds:schemaRefs>
-    <ds:schemaRef ds:uri="http://schemas.openxmlformats.org/officeDocument/2006/relationships"/>
-    <ds:schemaRef ds:uri="http://customooxmlschemas.google.com/"/>
-  </ds:schemaRefs>
-</ds:datastoreItem>
 </file>
</xml_diff>